<commit_message>
Project - Final Update Tonight
</commit_message>
<xml_diff>
--- a/Project Ideas/Project idea - Adam's Revision.docx
+++ b/Project Ideas/Project idea - Adam's Revision.docx
@@ -490,20 +490,48 @@
         <w:rPr>
           <w:rFonts w:eastAsia="Calibri" w:cstheme="minorHAnsi"/>
         </w:rPr>
-        <w:t xml:space="preserve"> (Tayouri 2015). </w:t>
-      </w:r>
-    </w:p>
-    <w:p>
-      <w:pPr>
-        <w:rPr>
-          <w:rFonts w:eastAsia="Calibri" w:cstheme="minorHAnsi"/>
-        </w:rPr>
-      </w:pPr>
-      <w:r>
-        <w:rPr>
-          <w:rFonts w:eastAsia="Calibri" w:cstheme="minorHAnsi"/>
-        </w:rPr>
-        <w:t xml:space="preserve">The rise of the social web has traditionally been accompanied by privacy concerns (Netter, Herbst &amp; Pernul 2011).  Many people may not be aware of how much </w:t>
+        <w:t xml:space="preserve"> (</w:t>
+      </w:r>
+      <w:proofErr w:type="spellStart"/>
+      <w:r>
+        <w:rPr>
+          <w:rFonts w:eastAsia="Calibri" w:cstheme="minorHAnsi"/>
+        </w:rPr>
+        <w:t>Tayouri</w:t>
+      </w:r>
+      <w:proofErr w:type="spellEnd"/>
+      <w:r>
+        <w:rPr>
+          <w:rFonts w:eastAsia="Calibri" w:cstheme="minorHAnsi"/>
+        </w:rPr>
+        <w:t xml:space="preserve"> 2015). </w:t>
+      </w:r>
+    </w:p>
+    <w:p>
+      <w:pPr>
+        <w:rPr>
+          <w:rFonts w:eastAsia="Calibri" w:cstheme="minorHAnsi"/>
+        </w:rPr>
+      </w:pPr>
+      <w:r>
+        <w:rPr>
+          <w:rFonts w:eastAsia="Calibri" w:cstheme="minorHAnsi"/>
+        </w:rPr>
+        <w:t xml:space="preserve">The rise of the social web has traditionally been accompanied by privacy concerns (Netter, Herbst &amp; </w:t>
+      </w:r>
+      <w:proofErr w:type="spellStart"/>
+      <w:r>
+        <w:rPr>
+          <w:rFonts w:eastAsia="Calibri" w:cstheme="minorHAnsi"/>
+        </w:rPr>
+        <w:t>Pernul</w:t>
+      </w:r>
+      <w:proofErr w:type="spellEnd"/>
+      <w:r>
+        <w:rPr>
+          <w:rFonts w:eastAsia="Calibri" w:cstheme="minorHAnsi"/>
+        </w:rPr>
+        <w:t xml:space="preserve"> 2011).  Many people may not be aware of how much </w:t>
       </w:r>
       <w:r>
         <w:rPr>
@@ -1298,68 +1326,80 @@
     <w:p>
       <w:pPr>
         <w:spacing w:line="276" w:lineRule="auto"/>
-        <w:ind w:firstLine="720"/>
-        <w:rPr>
-          <w:rFonts w:eastAsia="Calibri" w:cstheme="minorHAnsi"/>
-        </w:rPr>
-      </w:pPr>
-      <w:r>
-        <w:rPr>
-          <w:rFonts w:eastAsia="Calibri" w:cstheme="minorHAnsi"/>
-        </w:rPr>
-        <w:t>Also included will be...</w:t>
-      </w:r>
-    </w:p>
-    <w:p>
-      <w:pPr>
-        <w:spacing w:line="276" w:lineRule="auto"/>
-        <w:ind w:firstLine="720"/>
+        <w:rPr>
+          <w:rFonts w:eastAsia="Calibri" w:cstheme="minorHAnsi"/>
+        </w:rPr>
+      </w:pPr>
+      <w:r>
+        <w:rPr>
+          <w:rFonts w:eastAsia="Calibri" w:cstheme="minorHAnsi"/>
+        </w:rPr>
+        <w:t>Tutorial Videos will be web encoded and streamed using a simple html5 video player.</w:t>
+      </w:r>
+    </w:p>
+    <w:p>
+      <w:pPr>
+        <w:spacing w:line="276" w:lineRule="auto"/>
+        <w:rPr>
+          <w:rFonts w:eastAsia="Calibri" w:cstheme="minorHAnsi"/>
+        </w:rPr>
+      </w:pPr>
+      <w:r>
+        <w:rPr>
+          <w:rFonts w:eastAsia="Calibri" w:cstheme="minorHAnsi"/>
+        </w:rPr>
+        <w:t>Each tutorial video will need to be recorded, for both mobile and desktop versions of the website, with closed captions added, long term these will need to be translated closed captions to support additional languages.</w:t>
+      </w:r>
+    </w:p>
+    <w:p>
+      <w:pPr>
+        <w:spacing w:line="276" w:lineRule="auto"/>
+        <w:rPr>
+          <w:rFonts w:eastAsia="Calibri" w:cstheme="minorHAnsi"/>
+        </w:rPr>
+      </w:pPr>
+      <w:r>
+        <w:rPr>
+          <w:rFonts w:eastAsia="Calibri" w:cstheme="minorHAnsi"/>
+        </w:rPr>
+        <w:t>Tutorial videos will be predominately screen captures with voice overs.</w:t>
+      </w:r>
+    </w:p>
+    <w:p>
+      <w:pPr>
+        <w:spacing w:line="276" w:lineRule="auto"/>
+        <w:rPr>
+          <w:rFonts w:eastAsia="Calibri" w:cstheme="minorHAnsi"/>
+        </w:rPr>
+      </w:pPr>
+    </w:p>
+    <w:p>
+      <w:pPr>
+        <w:spacing w:line="276" w:lineRule="auto"/>
+        <w:rPr>
+          <w:rFonts w:cstheme="minorHAnsi"/>
+        </w:rPr>
+      </w:pPr>
+      <w:r>
         <w:rPr>
           <w:rFonts w:eastAsia="Calibri" w:cstheme="minorHAnsi"/>
           <w:u w:val="single"/>
         </w:rPr>
-      </w:pPr>
-    </w:p>
-    <w:p>
-      <w:pPr>
-        <w:spacing w:line="276" w:lineRule="auto"/>
-        <w:rPr>
-          <w:rFonts w:cstheme="minorHAnsi"/>
-        </w:rPr>
-      </w:pPr>
-      <w:r>
-        <w:rPr>
-          <w:rFonts w:eastAsia="Calibri" w:cstheme="minorHAnsi"/>
-          <w:u w:val="single"/>
-        </w:rPr>
         <w:t>Innovation</w:t>
       </w:r>
     </w:p>
     <w:p>
       <w:pPr>
         <w:spacing w:line="276" w:lineRule="auto"/>
-        <w:ind w:firstLine="720"/>
-        <w:rPr>
-          <w:rFonts w:eastAsia="Calibri" w:cstheme="minorHAnsi"/>
-        </w:rPr>
-      </w:pPr>
-      <w:r>
-        <w:rPr>
-          <w:rFonts w:eastAsia="Calibri" w:cstheme="minorHAnsi"/>
-        </w:rPr>
-        <w:t xml:space="preserve">The innovation </w:t>
-      </w:r>
-      <w:r>
-        <w:rPr>
-          <w:rFonts w:eastAsia="Calibri" w:cstheme="minorHAnsi"/>
-        </w:rPr>
-        <w:t>we would</w:t>
-      </w:r>
-      <w:r>
-        <w:rPr>
-          <w:rFonts w:eastAsia="Calibri" w:cstheme="minorHAnsi"/>
-        </w:rPr>
-        <w:t xml:space="preserve"> like to see is….</w:t>
+        <w:rPr>
+          <w:rFonts w:eastAsia="Calibri" w:cstheme="minorHAnsi"/>
+        </w:rPr>
+      </w:pPr>
+      <w:r>
+        <w:rPr>
+          <w:rFonts w:eastAsia="Calibri" w:cstheme="minorHAnsi"/>
+        </w:rPr>
+        <w:t>??</w:t>
       </w:r>
     </w:p>
     <w:p>
@@ -2513,7 +2553,35 @@
         <w:rPr>
           <w:rFonts w:eastAsia="Calibri" w:cstheme="minorHAnsi"/>
         </w:rPr>
-        <w:t>Netter, M, Herbst, S &amp; Pernul, G 'Analyzing Privacy in Social Networks</w:t>
+        <w:t xml:space="preserve">Netter, M, Herbst, S &amp; </w:t>
+      </w:r>
+      <w:proofErr w:type="spellStart"/>
+      <w:r>
+        <w:rPr>
+          <w:rFonts w:eastAsia="Calibri" w:cstheme="minorHAnsi"/>
+        </w:rPr>
+        <w:t>Pernul</w:t>
+      </w:r>
+      <w:proofErr w:type="spellEnd"/>
+      <w:r>
+        <w:rPr>
+          <w:rFonts w:eastAsia="Calibri" w:cstheme="minorHAnsi"/>
+        </w:rPr>
+        <w:t>, G '</w:t>
+      </w:r>
+      <w:proofErr w:type="spellStart"/>
+      <w:r>
+        <w:rPr>
+          <w:rFonts w:eastAsia="Calibri" w:cstheme="minorHAnsi"/>
+        </w:rPr>
+        <w:t>Analyzing</w:t>
+      </w:r>
+      <w:proofErr w:type="spellEnd"/>
+      <w:r>
+        <w:rPr>
+          <w:rFonts w:eastAsia="Calibri" w:cstheme="minorHAnsi"/>
+        </w:rPr>
+        <w:t xml:space="preserve"> Privacy in Social Networks</w:t>
       </w:r>
       <w:r>
         <w:rPr>
@@ -2550,7 +2618,21 @@
         <w:rPr>
           <w:rFonts w:eastAsia="Calibri" w:cstheme="minorHAnsi"/>
         </w:rPr>
-        <w:t xml:space="preserve"> Tayouri, D 2015, 'The Human Factor in the Social Media Security – Combining Education and Technology to Reduce Social Engineering Risks and Damages', </w:t>
+        <w:t xml:space="preserve"> </w:t>
+      </w:r>
+      <w:proofErr w:type="spellStart"/>
+      <w:r>
+        <w:rPr>
+          <w:rFonts w:eastAsia="Calibri" w:cstheme="minorHAnsi"/>
+        </w:rPr>
+        <w:t>Tayouri</w:t>
+      </w:r>
+      <w:proofErr w:type="spellEnd"/>
+      <w:r>
+        <w:rPr>
+          <w:rFonts w:eastAsia="Calibri" w:cstheme="minorHAnsi"/>
+        </w:rPr>
+        <w:t xml:space="preserve">, D 2015, 'The Human Factor in the Social Media Security – Combining Education and Technology to Reduce Social Engineering Risks and Damages', </w:t>
       </w:r>
       <w:r>
         <w:rPr>

</xml_diff>